<commit_message>
First iteration of Method1 competed as python scripts
</commit_message>
<xml_diff>
--- a/steganography-compression/src/python/test.docx
+++ b/steganography-compression/src/python/test.docx
@@ -4,7 +4,7 @@
   <w:body>
     <w:p>
       <w:pPr>
-        <w:pStyle w:val="Body"/>
+        <w:pStyle w:val="Body A"/>
         <w:jc w:val="center"/>
         <w:rPr>
           <w:b w:val="1"/>
@@ -27,13 +27,14 @@
     </w:p>
     <w:p>
       <w:pPr>
-        <w:pStyle w:val="Body"/>
+        <w:pStyle w:val="Body A"/>
         <w:jc w:val="center"/>
         <w:rPr>
           <w:b w:val="1"/>
           <w:bCs w:val="1"/>
           <w:sz w:val="28"/>
           <w:szCs w:val="28"/>
+          <w:lang w:val="de-DE"/>
         </w:rPr>
       </w:pPr>
       <w:r>
@@ -50,13 +51,14 @@
     </w:p>
     <w:p>
       <w:pPr>
-        <w:pStyle w:val="Body"/>
+        <w:pStyle w:val="Body A"/>
         <w:jc w:val="center"/>
         <w:rPr>
           <w:b w:val="1"/>
           <w:bCs w:val="1"/>
           <w:sz w:val="28"/>
           <w:szCs w:val="28"/>
+          <w:lang w:val="de-DE"/>
         </w:rPr>
       </w:pPr>
       <w:r>
@@ -73,13 +75,14 @@
     </w:p>
     <w:p>
       <w:pPr>
-        <w:pStyle w:val="Body"/>
+        <w:pStyle w:val="Body A"/>
         <w:jc w:val="center"/>
         <w:rPr>
           <w:b w:val="1"/>
           <w:bCs w:val="1"/>
           <w:sz w:val="28"/>
           <w:szCs w:val="28"/>
+          <w:lang w:val="de-DE"/>
         </w:rPr>
       </w:pPr>
       <w:r>
@@ -96,13 +99,14 @@
     </w:p>
     <w:p>
       <w:pPr>
-        <w:pStyle w:val="Body"/>
+        <w:pStyle w:val="Body A"/>
         <w:rPr>
           <w:rFonts w:ascii="Times New Roman" w:cs="Times New Roman" w:hAnsi="Times New Roman" w:eastAsia="Times New Roman"/>
           <w:b w:val="1"/>
           <w:bCs w:val="1"/>
           <w:sz w:val="28"/>
           <w:szCs w:val="28"/>
+          <w:lang w:val="it-IT"/>
         </w:rPr>
       </w:pPr>
       <w:r>
@@ -120,7 +124,7 @@
     </w:p>
     <w:p>
       <w:pPr>
-        <w:pStyle w:val="Body"/>
+        <w:pStyle w:val="Body A"/>
         <w:rPr>
           <w:rFonts w:ascii="Times New Roman" w:cs="Times New Roman" w:hAnsi="Times New Roman" w:eastAsia="Times New Roman"/>
           <w:b w:val="1"/>
@@ -227,13 +231,14 @@
     </w:p>
     <w:p>
       <w:pPr>
-        <w:pStyle w:val="Body"/>
+        <w:pStyle w:val="Body A"/>
         <w:rPr>
           <w:rFonts w:ascii="Times New Roman" w:cs="Times New Roman" w:hAnsi="Times New Roman" w:eastAsia="Times New Roman"/>
           <w:b w:val="1"/>
           <w:bCs w:val="1"/>
           <w:sz w:val="28"/>
           <w:szCs w:val="28"/>
+          <w:lang w:val="fr-FR"/>
         </w:rPr>
       </w:pPr>
       <w:r>
@@ -326,12 +331,12 @@
           <wp:anchor distT="152400" distB="152400" distL="152400" distR="152400" simplePos="0" relativeHeight="251659264" behindDoc="0" locked="0" layoutInCell="1" allowOverlap="1">
             <wp:simplePos x="0" y="0"/>
             <wp:positionH relativeFrom="margin">
-              <wp:posOffset>417312</wp:posOffset>
+              <wp:posOffset>-6350</wp:posOffset>
             </wp:positionH>
             <wp:positionV relativeFrom="line">
               <wp:posOffset>290555</wp:posOffset>
             </wp:positionV>
-            <wp:extent cx="5096275" cy="3822207"/>
+            <wp:extent cx="5943600" cy="4457701"/>
             <wp:effectExtent l="0" t="0" r="0" b="0"/>
             <wp:wrapTopAndBottom distT="152400" distB="152400"/>
             <wp:docPr id="1073741825" name="officeArt object" descr="Image"/>
@@ -356,7 +361,7 @@
                   <pic:spPr>
                     <a:xfrm>
                       <a:off x="0" y="0"/>
-                      <a:ext cx="5096275" cy="3822207"/>
+                      <a:ext cx="5943600" cy="4457701"/>
                     </a:xfrm>
                     <a:prstGeom prst="rect">
                       <a:avLst/>
@@ -372,26 +377,6 @@
             </a:graphic>
           </wp:anchor>
         </w:drawing>
-      </w:r>
-    </w:p>
-    <w:p>
-      <w:pPr>
-        <w:pStyle w:val="List Paragraph"/>
-        <w:bidi w:val="0"/>
-        <w:ind w:left="0" w:right="0" w:firstLine="0"/>
-        <w:jc w:val="left"/>
-        <w:rPr>
-          <w:rtl w:val="0"/>
-        </w:rPr>
-      </w:pPr>
-      <w:r>
-        <w:rPr>
-          <w:rFonts w:ascii="Times New Roman" w:cs="Times New Roman" w:hAnsi="Times New Roman" w:eastAsia="Times New Roman"/>
-          <w:i w:val="1"/>
-          <w:iCs w:val="1"/>
-          <w:sz w:val="28"/>
-          <w:szCs w:val="28"/>
-        </w:rPr>
       </w:r>
     </w:p>
     <w:sectPr>
@@ -856,9 +841,9 @@
       </w14:textFill>
     </w:rPr>
   </w:style>
-  <w:style w:type="paragraph" w:styleId="Body">
-    <w:name w:val="Body"/>
-    <w:next w:val="Body"/>
+  <w:style w:type="paragraph" w:styleId="Body A">
+    <w:name w:val="Body A"/>
+    <w:next w:val="Body A"/>
     <w:pPr>
       <w:keepNext w:val="0"/>
       <w:keepLines w:val="0"/>
@@ -893,8 +878,9 @@
       <w:shd w:val="nil" w:color="auto" w:fill="auto"/>
       <w:vertAlign w:val="baseline"/>
       <w:lang w:val="en-US"/>
-      <w14:textOutline>
+      <w14:textOutline w14:w="12700" w14:cap="flat">
         <w14:noFill/>
+        <w14:miter w14:lim="400000"/>
       </w14:textOutline>
       <w14:textFill>
         <w14:solidFill>
@@ -1103,9 +1089,9 @@
         </a:effectStyle>
         <a:effectStyle>
           <a:effectLst>
-            <a:outerShdw sx="100000" sy="100000" kx="0" ky="0" algn="b" rotWithShape="0" blurRad="38100" dist="20000" dir="5400000">
+            <a:outerShdw sx="100000" sy="100000" kx="0" ky="0" algn="b" rotWithShape="0" blurRad="38100" dist="23000" dir="5400000">
               <a:srgbClr val="000000">
-                <a:alpha val="38000"/>
+                <a:alpha val="35000"/>
               </a:srgbClr>
             </a:outerShdw>
           </a:effectLst>
@@ -1185,7 +1171,7 @@
         </a:effectLst>
         <a:sp3d/>
       </a:spPr>
-      <a:bodyPr rot="0" spcFirstLastPara="1" vertOverflow="overflow" horzOverflow="overflow" vert="horz" wrap="square" lIns="45719" tIns="45719" rIns="45719" bIns="45719" numCol="1" spcCol="38100" rtlCol="0" anchor="ctr" upright="0">
+      <a:bodyPr rot="0" spcFirstLastPara="1" vertOverflow="overflow" horzOverflow="overflow" vert="horz" wrap="square" lIns="45718" tIns="45718" rIns="45718" bIns="45718" numCol="1" spcCol="38100" rtlCol="0" anchor="ctr" upright="0">
         <a:spAutoFit/>
       </a:bodyPr>
       <a:lstStyle>
@@ -1213,10 +1199,10 @@
             </a:solidFill>
             <a:effectLst/>
             <a:uFillTx/>
-            <a:latin typeface="Calibri"/>
-            <a:ea typeface="Calibri"/>
-            <a:cs typeface="Calibri"/>
-            <a:sym typeface="Calibri"/>
+            <a:latin typeface="+mn-lt"/>
+            <a:ea typeface="+mn-ea"/>
+            <a:cs typeface="+mn-cs"/>
+            <a:sym typeface="Helvetica Neue"/>
           </a:defRPr>
         </a:defPPr>
         <a:lvl1pPr marL="0" marR="0" indent="0" algn="l" defTabSz="914400" rtl="0" fontAlgn="auto" latinLnBrk="1" hangingPunct="0">
@@ -1472,9 +1458,9 @@
           <a:round/>
         </a:ln>
         <a:effectLst>
-          <a:outerShdw sx="100000" sy="100000" kx="0" ky="0" algn="b" rotWithShape="0" blurRad="38100" dist="20000" dir="5400000">
+          <a:outerShdw sx="100000" sy="100000" kx="0" ky="0" algn="b" rotWithShape="0" blurRad="38100" dist="23000" dir="5400000">
             <a:srgbClr val="000000">
-              <a:alpha val="38000"/>
+              <a:alpha val="35000"/>
             </a:srgbClr>
           </a:outerShdw>
         </a:effectLst>
@@ -1762,7 +1748,7 @@
         <a:effectLst/>
         <a:sp3d/>
       </a:spPr>
-      <a:bodyPr rot="0" spcFirstLastPara="1" vertOverflow="overflow" horzOverflow="overflow" vert="horz" wrap="square" lIns="45719" tIns="45719" rIns="45719" bIns="45719" numCol="1" spcCol="38100" rtlCol="0" anchor="t" upright="0">
+      <a:bodyPr rot="0" spcFirstLastPara="1" vertOverflow="overflow" horzOverflow="overflow" vert="horz" wrap="square" lIns="45718" tIns="45718" rIns="45718" bIns="45718" numCol="1" spcCol="38100" rtlCol="0" anchor="t" upright="0">
         <a:spAutoFit/>
       </a:bodyPr>
       <a:lstStyle>
@@ -1790,10 +1776,10 @@
             </a:solidFill>
             <a:effectLst/>
             <a:uFillTx/>
-            <a:latin typeface="Calibri"/>
-            <a:ea typeface="Calibri"/>
-            <a:cs typeface="Calibri"/>
-            <a:sym typeface="Calibri"/>
+            <a:latin typeface="+mn-lt"/>
+            <a:ea typeface="+mn-ea"/>
+            <a:cs typeface="+mn-cs"/>
+            <a:sym typeface="Helvetica Neue"/>
           </a:defRPr>
         </a:defPPr>
         <a:lvl1pPr marL="0" marR="0" indent="0" algn="l" defTabSz="914400" rtl="0" fontAlgn="auto" latinLnBrk="1" hangingPunct="0">

</xml_diff>